<commit_message>
deleted:    output/V-search warrant.docx 	deleted:    output/V12345699-search warrant.docx 	deleted:    output/Vtest-search warrant.docx 	modified:   sources/WarrantSkeleton.docx 	modified:   warrantBuilderGUI.py
</commit_message>
<xml_diff>
--- a/sources/WarrantSkeleton.docx
+++ b/sources/WarrantSkeleton.docx
@@ -119,27 +119,7 @@
           <w:sz w:val="24"/>
           <w:szCs w:val="24"/>
         </w:rPr>
-        <w:t xml:space="preserve">I, {{RANK}} {{NAME}} {{BADGE}}, being duly sworn, depose and say that there is just, </w:t>
-      </w:r>
-      <w:proofErr w:type="gramStart"/>
-      <w:r>
-        <w:rPr>
-          <w:b/>
-          <w:bCs/>
-          <w:sz w:val="24"/>
-          <w:szCs w:val="24"/>
-        </w:rPr>
-        <w:t>probable</w:t>
-      </w:r>
-      <w:proofErr w:type="gramEnd"/>
-      <w:r>
-        <w:rPr>
-          <w:b/>
-          <w:bCs/>
-          <w:sz w:val="24"/>
-          <w:szCs w:val="24"/>
-        </w:rPr>
-        <w:t xml:space="preserve"> and reasonable cause to believe that there is now: </w:t>
+        <w:t xml:space="preserve">I, {{RANK}} {{NAME}} {{BADGE}}, being duly sworn, depose and say that there is just, probable and reasonable cause to believe that there is now: </w:t>
       </w:r>
     </w:p>
     <w:tbl>
@@ -740,7 +720,21 @@
                 <w:sz w:val="24"/>
                 <w:szCs w:val="24"/>
               </w:rPr>
-              <w:t>Judge, {{COURT}}</w:t>
+              <w:t>Judge</w:t>
+            </w:r>
+            <w:r>
+              <w:rPr>
+                <w:sz w:val="24"/>
+                <w:szCs w:val="24"/>
+              </w:rPr>
+              <w:t xml:space="preserve"> {{JUDGE}}</w:t>
+            </w:r>
+            <w:r>
+              <w:rPr>
+                <w:sz w:val="24"/>
+                <w:szCs w:val="24"/>
+              </w:rPr>
+              <w:t>, {{COURT}}</w:t>
             </w:r>
           </w:p>
         </w:tc>
@@ -1504,7 +1498,21 @@
                 <w:sz w:val="24"/>
                 <w:szCs w:val="24"/>
               </w:rPr>
-              <w:t>Judge, {{COURT}}</w:t>
+              <w:t>Judge</w:t>
+            </w:r>
+            <w:r>
+              <w:rPr>
+                <w:sz w:val="24"/>
+                <w:szCs w:val="24"/>
+              </w:rPr>
+              <w:t xml:space="preserve"> {{JUDGE}}</w:t>
+            </w:r>
+            <w:r>
+              <w:rPr>
+                <w:sz w:val="24"/>
+                <w:szCs w:val="24"/>
+              </w:rPr>
+              <w:t>, {{COURT}}</w:t>
             </w:r>
           </w:p>
         </w:tc>

</xml_diff>

<commit_message>
new file:   fileUpdater.py 	modified:   sources/WarrantSkeleton.docx 	modified:   sources/acquire.txt 	modified:   sources/cellphone.txt 	modified:   sources/computer.txt 	modified:   sources/fraud.txt 	modified:   sources/narcotics.txt 	modified:   sources/social.txt 	new file:   sources/theme.txt 	modified:   sources/version.txt 	modified:   warrantBuilderGUI.py
</commit_message>
<xml_diff>
--- a/sources/WarrantSkeleton.docx
+++ b/sources/WarrantSkeleton.docx
@@ -1,6 +1,6 @@
 
 <file path=word/document.xml><?xml version="1.0" encoding="utf-8"?>
-<w:document xmlns:wpc="http://schemas.microsoft.com/office/word/2010/wordprocessingCanvas" xmlns:cx="http://schemas.microsoft.com/office/drawing/2014/chartex" xmlns:cx1="http://schemas.microsoft.com/office/drawing/2015/9/8/chartex" xmlns:cx2="http://schemas.microsoft.com/office/drawing/2015/10/21/chartex" xmlns:cx3="http://schemas.microsoft.com/office/drawing/2016/5/9/chartex" xmlns:cx4="http://schemas.microsoft.com/office/drawing/2016/5/10/chartex" xmlns:cx5="http://schemas.microsoft.com/office/drawing/2016/5/11/chartex" xmlns:cx6="http://schemas.microsoft.com/office/drawing/2016/5/12/chartex" xmlns:cx7="http://schemas.microsoft.com/office/drawing/2016/5/13/chartex" xmlns:cx8="http://schemas.microsoft.com/office/drawing/2016/5/14/chartex" xmlns:mc="http://schemas.openxmlformats.org/markup-compatibility/2006" xmlns:aink="http://schemas.microsoft.com/office/drawing/2016/ink" xmlns:am3d="http://schemas.microsoft.com/office/drawing/2017/model3d" xmlns:o="urn:schemas-microsoft-com:office:office" xmlns:oel="http://schemas.microsoft.com/office/2019/extlst" xmlns:r="http://schemas.openxmlformats.org/officeDocument/2006/relationships" xmlns:m="http://schemas.openxmlformats.org/officeDocument/2006/math" xmlns:v="urn:schemas-microsoft-com:vml" xmlns:wp14="http://schemas.microsoft.com/office/word/2010/wordprocessingDrawing" xmlns:wp="http://schemas.openxmlformats.org/drawingml/2006/wordprocessingDrawing" xmlns:w10="urn:schemas-microsoft-com:office:word" xmlns:w="http://schemas.openxmlformats.org/wordprocessingml/2006/main" xmlns:w14="http://schemas.microsoft.com/office/word/2010/wordml" xmlns:w15="http://schemas.microsoft.com/office/word/2012/wordml" xmlns:w16cex="http://schemas.microsoft.com/office/word/2018/wordml/cex" xmlns:w16cid="http://schemas.microsoft.com/office/word/2016/wordml/cid" xmlns:w16="http://schemas.microsoft.com/office/word/2018/wordml" xmlns:w16sdtdh="http://schemas.microsoft.com/office/word/2020/wordml/sdtdatahash" xmlns:w16se="http://schemas.microsoft.com/office/word/2015/wordml/symex" xmlns:wpg="http://schemas.microsoft.com/office/word/2010/wordprocessingGroup" xmlns:wpi="http://schemas.microsoft.com/office/word/2010/wordprocessingInk" xmlns:wne="http://schemas.microsoft.com/office/word/2006/wordml" xmlns:wps="http://schemas.microsoft.com/office/word/2010/wordprocessingShape" mc:Ignorable="w14 w15 w16se w16cid w16 w16cex w16sdtdh wp14">
+<w:document xmlns:wpc="http://schemas.microsoft.com/office/word/2010/wordprocessingCanvas" xmlns:cx="http://schemas.microsoft.com/office/drawing/2014/chartex" xmlns:cx1="http://schemas.microsoft.com/office/drawing/2015/9/8/chartex" xmlns:cx2="http://schemas.microsoft.com/office/drawing/2015/10/21/chartex" xmlns:cx3="http://schemas.microsoft.com/office/drawing/2016/5/9/chartex" xmlns:cx4="http://schemas.microsoft.com/office/drawing/2016/5/10/chartex" xmlns:cx5="http://schemas.microsoft.com/office/drawing/2016/5/11/chartex" xmlns:cx6="http://schemas.microsoft.com/office/drawing/2016/5/12/chartex" xmlns:cx7="http://schemas.microsoft.com/office/drawing/2016/5/13/chartex" xmlns:cx8="http://schemas.microsoft.com/office/drawing/2016/5/14/chartex" xmlns:mc="http://schemas.openxmlformats.org/markup-compatibility/2006" xmlns:aink="http://schemas.microsoft.com/office/drawing/2016/ink" xmlns:am3d="http://schemas.microsoft.com/office/drawing/2017/model3d" xmlns:o="urn:schemas-microsoft-com:office:office" xmlns:oel="http://schemas.microsoft.com/office/2019/extlst" xmlns:r="http://schemas.openxmlformats.org/officeDocument/2006/relationships" xmlns:m="http://schemas.openxmlformats.org/officeDocument/2006/math" xmlns:v="urn:schemas-microsoft-com:vml" xmlns:wp14="http://schemas.microsoft.com/office/word/2010/wordprocessingDrawing" xmlns:wp="http://schemas.openxmlformats.org/drawingml/2006/wordprocessingDrawing" xmlns:w10="urn:schemas-microsoft-com:office:word" xmlns:w="http://schemas.openxmlformats.org/wordprocessingml/2006/main" xmlns:w14="http://schemas.microsoft.com/office/word/2010/wordml" xmlns:w15="http://schemas.microsoft.com/office/word/2012/wordml" xmlns:w16cex="http://schemas.microsoft.com/office/word/2018/wordml/cex" xmlns:w16cid="http://schemas.microsoft.com/office/word/2016/wordml/cid" xmlns:w16="http://schemas.microsoft.com/office/word/2018/wordml" xmlns:w16du="http://schemas.microsoft.com/office/word/2023/wordml/word16du" xmlns:w16sdtdh="http://schemas.microsoft.com/office/word/2020/wordml/sdtdatahash" xmlns:w16se="http://schemas.microsoft.com/office/word/2015/wordml/symex" xmlns:wpg="http://schemas.microsoft.com/office/word/2010/wordprocessingGroup" xmlns:wpi="http://schemas.microsoft.com/office/word/2010/wordprocessingInk" xmlns:wne="http://schemas.microsoft.com/office/word/2006/wordml" xmlns:wps="http://schemas.microsoft.com/office/word/2010/wordprocessingShape" mc:Ignorable="w14 w15 w16se w16cid w16 w16cex w16sdtdh w16du wp14">
   <w:body>
     <w:p>
       <w:pPr>
@@ -403,25 +403,25 @@
           <w:sz w:val="24"/>
           <w:szCs w:val="24"/>
         </w:rPr>
-        <w:t xml:space="preserve">Which I believe to have been committed between the dates of – {{START_TIME}} </w:t>
-      </w:r>
-      <w:r>
-        <w:rPr>
-          <w:b/>
-          <w:bCs/>
-          <w:sz w:val="24"/>
-          <w:szCs w:val="24"/>
-        </w:rPr>
-        <w:t>and</w:t>
-      </w:r>
-      <w:r>
-        <w:rPr>
-          <w:b/>
-          <w:bCs/>
-          <w:sz w:val="24"/>
-          <w:szCs w:val="24"/>
-        </w:rPr>
-        <w:t xml:space="preserve"> {{END_TIME}} </w:t>
+        <w:t xml:space="preserve">Which I believe to have been committed </w:t>
+      </w:r>
+      <w:r>
+        <w:rPr>
+          <w:b/>
+          <w:bCs/>
+          <w:sz w:val="24"/>
+          <w:szCs w:val="24"/>
+        </w:rPr>
+        <w:t>{{ON_OR_BETWEEN}},</w:t>
+      </w:r>
+      <w:r>
+        <w:rPr>
+          <w:b/>
+          <w:bCs/>
+          <w:sz w:val="24"/>
+          <w:szCs w:val="24"/>
+        </w:rPr>
+        <w:t xml:space="preserve"> </w:t>
       </w:r>
       <w:r>
         <w:rPr>
@@ -1615,7 +1615,7 @@
 </file>
 
 <file path=word/styles.xml><?xml version="1.0" encoding="utf-8"?>
-<w:styles xmlns:mc="http://schemas.openxmlformats.org/markup-compatibility/2006" xmlns:r="http://schemas.openxmlformats.org/officeDocument/2006/relationships" xmlns:w="http://schemas.openxmlformats.org/wordprocessingml/2006/main" xmlns:w14="http://schemas.microsoft.com/office/word/2010/wordml" xmlns:w15="http://schemas.microsoft.com/office/word/2012/wordml" xmlns:w16cex="http://schemas.microsoft.com/office/word/2018/wordml/cex" xmlns:w16cid="http://schemas.microsoft.com/office/word/2016/wordml/cid" xmlns:w16="http://schemas.microsoft.com/office/word/2018/wordml" xmlns:w16sdtdh="http://schemas.microsoft.com/office/word/2020/wordml/sdtdatahash" xmlns:w16se="http://schemas.microsoft.com/office/word/2015/wordml/symex" mc:Ignorable="w14 w15 w16se w16cid w16 w16cex w16sdtdh">
+<w:styles xmlns:mc="http://schemas.openxmlformats.org/markup-compatibility/2006" xmlns:r="http://schemas.openxmlformats.org/officeDocument/2006/relationships" xmlns:w="http://schemas.openxmlformats.org/wordprocessingml/2006/main" xmlns:w14="http://schemas.microsoft.com/office/word/2010/wordml" xmlns:w15="http://schemas.microsoft.com/office/word/2012/wordml" xmlns:w16cex="http://schemas.microsoft.com/office/word/2018/wordml/cex" xmlns:w16cid="http://schemas.microsoft.com/office/word/2016/wordml/cid" xmlns:w16="http://schemas.microsoft.com/office/word/2018/wordml" xmlns:w16du="http://schemas.microsoft.com/office/word/2023/wordml/word16du" xmlns:w16sdtdh="http://schemas.microsoft.com/office/word/2020/wordml/sdtdatahash" xmlns:w16se="http://schemas.microsoft.com/office/word/2015/wordml/symex" mc:Ignorable="w14 w15 w16se w16cid w16 w16cex w16sdtdh w16du">
   <w:docDefaults>
     <w:rPrDefault>
       <w:rPr>

</xml_diff>

<commit_message>
modified:   sources/WarrantSkeleton.docx 	deleted:    tuple.py 	modified:   warrantBuilderGUI.py
</commit_message>
<xml_diff>
--- a/sources/WarrantSkeleton.docx
+++ b/sources/WarrantSkeleton.docx
@@ -126,6 +126,14 @@
       <w:tblPr>
         <w:tblStyle w:val="TableGrid"/>
         <w:tblW w:w="0" w:type="auto"/>
+        <w:tblBorders>
+          <w:top w:val="none" w:sz="0" w:space="0" w:color="auto"/>
+          <w:left w:val="none" w:sz="0" w:space="0" w:color="auto"/>
+          <w:bottom w:val="none" w:sz="0" w:space="0" w:color="auto"/>
+          <w:right w:val="none" w:sz="0" w:space="0" w:color="auto"/>
+          <w:insideH w:val="none" w:sz="0" w:space="0" w:color="auto"/>
+          <w:insideV w:val="none" w:sz="0" w:space="0" w:color="auto"/>
+        </w:tblBorders>
         <w:tblLook w:val="04A0" w:firstRow="1" w:lastRow="0" w:firstColumn="1" w:lastColumn="0" w:noHBand="0" w:noVBand="1"/>
       </w:tblPr>
       <w:tblGrid>
@@ -469,16 +477,6 @@
           <w:szCs w:val="24"/>
         </w:rPr>
       </w:pPr>
-    </w:p>
-    <w:p>
-      <w:pPr>
-        <w:rPr>
-          <w:b/>
-          <w:bCs/>
-          <w:sz w:val="24"/>
-          <w:szCs w:val="24"/>
-        </w:rPr>
-      </w:pPr>
       <w:r>
         <w:rPr>
           <w:b/>
@@ -498,16 +496,6 @@
           <w:szCs w:val="24"/>
         </w:rPr>
       </w:pPr>
-    </w:p>
-    <w:p>
-      <w:pPr>
-        <w:rPr>
-          <w:b/>
-          <w:bCs/>
-          <w:sz w:val="24"/>
-          <w:szCs w:val="24"/>
-        </w:rPr>
-      </w:pPr>
       <w:r>
         <w:rPr>
           <w:b/>
@@ -560,16 +548,15 @@
           <w:sz w:val="24"/>
           <w:szCs w:val="24"/>
         </w:rPr>
-        <w:t>herefore, I request that a search warrant be issued.</w:t>
-      </w:r>
-    </w:p>
-    <w:p>
-      <w:pPr>
-        <w:rPr>
-          <w:sz w:val="24"/>
-          <w:szCs w:val="24"/>
-        </w:rPr>
-      </w:pPr>
+        <w:t>herefore, I request that a search warrant be issued</w:t>
+      </w:r>
+      <w:r>
+        <w:rPr>
+          <w:sz w:val="24"/>
+          <w:szCs w:val="24"/>
+        </w:rPr>
+        <w:t xml:space="preserve"> </w:t>
+      </w:r>
       <w:r>
         <w:rPr>
           <w:sz w:val="24"/>
@@ -597,6 +584,7 @@
           <w:sz w:val="24"/>
           <w:szCs w:val="24"/>
         </w:rPr>
+        <w:lastRenderedPageBreak/>
         <w:t>{{NIGHTTIME_JUSTIFICATION}}</w:t>
       </w:r>
     </w:p>
@@ -649,6 +637,14 @@
       <w:tblPr>
         <w:tblStyle w:val="TableGrid"/>
         <w:tblW w:w="0" w:type="auto"/>
+        <w:tblBorders>
+          <w:top w:val="none" w:sz="0" w:space="0" w:color="auto"/>
+          <w:left w:val="none" w:sz="0" w:space="0" w:color="auto"/>
+          <w:bottom w:val="none" w:sz="0" w:space="0" w:color="auto"/>
+          <w:right w:val="none" w:sz="0" w:space="0" w:color="auto"/>
+          <w:insideH w:val="none" w:sz="0" w:space="0" w:color="auto"/>
+          <w:insideV w:val="none" w:sz="0" w:space="0" w:color="auto"/>
+        </w:tblBorders>
         <w:tblLook w:val="04A0" w:firstRow="1" w:lastRow="0" w:firstColumn="1" w:lastColumn="0" w:noHBand="0" w:noVBand="1"/>
       </w:tblPr>
       <w:tblGrid>
@@ -667,6 +663,13 @@
                 <w:szCs w:val="24"/>
               </w:rPr>
             </w:pPr>
+            <w:r>
+              <w:rPr>
+                <w:sz w:val="24"/>
+                <w:szCs w:val="24"/>
+              </w:rPr>
+              <w:t>___________________________</w:t>
+            </w:r>
           </w:p>
         </w:tc>
         <w:tc>
@@ -680,6 +683,13 @@
                 <w:szCs w:val="24"/>
               </w:rPr>
             </w:pPr>
+            <w:r>
+              <w:rPr>
+                <w:sz w:val="24"/>
+                <w:szCs w:val="24"/>
+              </w:rPr>
+              <w:t>___________________________</w:t>
+            </w:r>
           </w:p>
         </w:tc>
       </w:tr>
@@ -816,6 +826,14 @@
       <w:tblPr>
         <w:tblStyle w:val="TableGrid"/>
         <w:tblW w:w="0" w:type="auto"/>
+        <w:tblBorders>
+          <w:top w:val="none" w:sz="0" w:space="0" w:color="auto"/>
+          <w:left w:val="none" w:sz="0" w:space="0" w:color="auto"/>
+          <w:bottom w:val="none" w:sz="0" w:space="0" w:color="auto"/>
+          <w:right w:val="none" w:sz="0" w:space="0" w:color="auto"/>
+          <w:insideH w:val="none" w:sz="0" w:space="0" w:color="auto"/>
+          <w:insideV w:val="none" w:sz="0" w:space="0" w:color="auto"/>
+        </w:tblBorders>
         <w:tblLook w:val="04A0" w:firstRow="1" w:lastRow="0" w:firstColumn="1" w:lastColumn="0" w:noHBand="0" w:noVBand="1"/>
       </w:tblPr>
       <w:tblGrid>
@@ -1068,6 +1086,14 @@
       <w:tblPr>
         <w:tblStyle w:val="TableGrid"/>
         <w:tblW w:w="0" w:type="auto"/>
+        <w:tblBorders>
+          <w:top w:val="none" w:sz="0" w:space="0" w:color="auto"/>
+          <w:left w:val="none" w:sz="0" w:space="0" w:color="auto"/>
+          <w:bottom w:val="none" w:sz="0" w:space="0" w:color="auto"/>
+          <w:right w:val="none" w:sz="0" w:space="0" w:color="auto"/>
+          <w:insideH w:val="none" w:sz="0" w:space="0" w:color="auto"/>
+          <w:insideV w:val="none" w:sz="0" w:space="0" w:color="auto"/>
+        </w:tblBorders>
         <w:tblLook w:val="04A0" w:firstRow="1" w:lastRow="0" w:firstColumn="1" w:lastColumn="0" w:noHBand="0" w:noVBand="1"/>
       </w:tblPr>
       <w:tblGrid>
@@ -1338,6 +1364,22 @@
           <w:szCs w:val="24"/>
         </w:rPr>
       </w:pPr>
+      <w:proofErr w:type="gramStart"/>
+      <w:r>
+        <w:rPr>
+          <w:sz w:val="24"/>
+          <w:szCs w:val="24"/>
+        </w:rPr>
+        <w:t>Therefore</w:t>
+      </w:r>
+      <w:proofErr w:type="gramEnd"/>
+      <w:r>
+        <w:rPr>
+          <w:sz w:val="24"/>
+          <w:szCs w:val="24"/>
+        </w:rPr>
+        <w:t xml:space="preserve"> I order that a search be executed </w:t>
+      </w:r>
       <w:r>
         <w:rPr>
           <w:sz w:val="24"/>
@@ -1427,6 +1469,14 @@
       <w:tblPr>
         <w:tblStyle w:val="TableGrid"/>
         <w:tblW w:w="0" w:type="auto"/>
+        <w:tblBorders>
+          <w:top w:val="none" w:sz="0" w:space="0" w:color="auto"/>
+          <w:left w:val="none" w:sz="0" w:space="0" w:color="auto"/>
+          <w:bottom w:val="none" w:sz="0" w:space="0" w:color="auto"/>
+          <w:right w:val="none" w:sz="0" w:space="0" w:color="auto"/>
+          <w:insideH w:val="none" w:sz="0" w:space="0" w:color="auto"/>
+          <w:insideV w:val="none" w:sz="0" w:space="0" w:color="auto"/>
+        </w:tblBorders>
         <w:tblLook w:val="04A0" w:firstRow="1" w:lastRow="0" w:firstColumn="1" w:lastColumn="0" w:noHBand="0" w:noVBand="1"/>
       </w:tblPr>
       <w:tblGrid>
@@ -1445,6 +1495,13 @@
                 <w:szCs w:val="24"/>
               </w:rPr>
             </w:pPr>
+            <w:r>
+              <w:rPr>
+                <w:sz w:val="24"/>
+                <w:szCs w:val="24"/>
+              </w:rPr>
+              <w:t>___________________________</w:t>
+            </w:r>
           </w:p>
         </w:tc>
         <w:tc>
@@ -1458,6 +1515,13 @@
                 <w:szCs w:val="24"/>
               </w:rPr>
             </w:pPr>
+            <w:r>
+              <w:rPr>
+                <w:sz w:val="24"/>
+                <w:szCs w:val="24"/>
+              </w:rPr>
+              <w:t>___________________________</w:t>
+            </w:r>
           </w:p>
         </w:tc>
       </w:tr>

</xml_diff>